<commit_message>
Actualizacion Artefactos de Cancelacion
</commit_message>
<xml_diff>
--- a/TAF 092019/Actualización/1. Registro de actualizacion/02_934_ECU_Registrar_Actualizacion_nac.docx
+++ b/TAF 092019/Actualización/1. Registro de actualizacion/02_934_ECU_Registrar_Actualizacion_nac.docx
@@ -324,10 +324,23 @@
             <w:r>
               <w:rPr>
                 <w:rFonts w:ascii="Arial" w:hAnsi="Arial" w:cs="Arial"/>
-                <w:color w:val="000000" w:themeColor="text1"/>
-              </w:rPr>
-              <w:t>11/07/2019</w:t>
-            </w:r>
+              </w:rPr>
+              <w:t>02/10</w:t>
+            </w:r>
+            <w:r>
+              <w:rPr>
+                <w:rFonts w:ascii="Arial" w:hAnsi="Arial" w:cs="Arial"/>
+              </w:rPr>
+              <w:t>/201</w:t>
+            </w:r>
+            <w:r>
+              <w:rPr>
+                <w:rFonts w:ascii="Arial" w:hAnsi="Arial" w:cs="Arial"/>
+              </w:rPr>
+              <w:t>9</w:t>
+            </w:r>
+            <w:bookmarkStart w:id="1" w:name="_GoBack"/>
+            <w:bookmarkEnd w:id="1"/>
           </w:p>
         </w:tc>
       </w:tr>
@@ -1722,7 +1735,7 @@
       <w:r>
         <w:br w:type="page"/>
       </w:r>
-      <w:bookmarkStart w:id="1" w:name="_Toc17576844"/>
+      <w:bookmarkStart w:id="2" w:name="_Toc17576844"/>
       <w:r>
         <w:rPr>
           <w:rFonts w:cs="Times New Roman"/>
@@ -1748,7 +1761,7 @@
         </w:rPr>
         <w:t xml:space="preserve"> de uso</w:t>
       </w:r>
-      <w:bookmarkEnd w:id="1"/>
+      <w:bookmarkEnd w:id="2"/>
       <w:r>
         <w:rPr>
           <w:rFonts w:cs="Times New Roman"/>
@@ -1776,7 +1789,7 @@
           <w:lang w:val="es-MX"/>
         </w:rPr>
       </w:pPr>
-      <w:bookmarkStart w:id="2" w:name="_Toc17576845"/>
+      <w:bookmarkStart w:id="3" w:name="_Toc17576845"/>
       <w:r>
         <w:rPr>
           <w:b w:val="0"/>
@@ -1831,7 +1844,7 @@
         </w:rPr>
         <w:t>_nac</w:t>
       </w:r>
-      <w:bookmarkEnd w:id="2"/>
+      <w:bookmarkEnd w:id="3"/>
     </w:p>
     <w:p>
       <w:pPr>
@@ -1879,7 +1892,7 @@
                 <w:lang w:val="es-ES"/>
               </w:rPr>
             </w:pPr>
-            <w:bookmarkStart w:id="3" w:name="_Toc17576846"/>
+            <w:bookmarkStart w:id="4" w:name="_Toc17576846"/>
             <w:r>
               <w:rPr>
                 <w:sz w:val="24"/>
@@ -1896,7 +1909,7 @@
               </w:rPr>
               <w:t>Descripción</w:t>
             </w:r>
-            <w:bookmarkEnd w:id="3"/>
+            <w:bookmarkEnd w:id="4"/>
             <w:r>
               <w:rPr>
                 <w:lang w:val="es-ES"/>
@@ -2053,7 +2066,7 @@
                 <w:lang w:val="es-MX"/>
               </w:rPr>
             </w:pPr>
-            <w:bookmarkStart w:id="4" w:name="_Toc17576847"/>
+            <w:bookmarkStart w:id="5" w:name="_Toc17576847"/>
             <w:r>
               <w:rPr>
                 <w:sz w:val="24"/>
@@ -2070,7 +2083,7 @@
               </w:rPr>
               <w:t>so</w:t>
             </w:r>
-            <w:bookmarkEnd w:id="4"/>
+            <w:bookmarkEnd w:id="5"/>
           </w:p>
         </w:tc>
       </w:tr>
@@ -2129,7 +2142,7 @@
                 <v:shape id="_x0000_i1025" type="#_x0000_t75" style="width:396.3pt;height:223.5pt" o:ole="">
                   <v:imagedata r:id="rId7" o:title=""/>
                 </v:shape>
-                <o:OLEObject Type="Embed" ProgID="Visio.Drawing.15" ShapeID="_x0000_i1025" DrawAspect="Content" ObjectID="_1630929257" r:id="rId8"/>
+                <o:OLEObject Type="Embed" ProgID="Visio.Drawing.15" ShapeID="_x0000_i1025" DrawAspect="Content" ObjectID="_1631964785" r:id="rId8"/>
               </w:object>
             </w:r>
           </w:p>
@@ -2157,7 +2170,7 @@
                 <w:lang w:val="es-ES"/>
               </w:rPr>
             </w:pPr>
-            <w:bookmarkStart w:id="5" w:name="_Toc17576848"/>
+            <w:bookmarkStart w:id="6" w:name="_Toc17576848"/>
             <w:r>
               <w:rPr>
                 <w:sz w:val="24"/>
@@ -2174,7 +2187,7 @@
               </w:rPr>
               <w:t>Actores</w:t>
             </w:r>
-            <w:bookmarkEnd w:id="5"/>
+            <w:bookmarkEnd w:id="6"/>
             <w:r>
               <w:rPr>
                 <w:lang w:val="es-ES"/>
@@ -2410,7 +2423,7 @@
                 <w:lang w:val="es-ES"/>
               </w:rPr>
             </w:pPr>
-            <w:bookmarkStart w:id="6" w:name="_Toc17576849"/>
+            <w:bookmarkStart w:id="7" w:name="_Toc17576849"/>
             <w:r>
               <w:rPr>
                 <w:sz w:val="24"/>
@@ -2427,7 +2440,7 @@
               </w:rPr>
               <w:t>Precondiciones</w:t>
             </w:r>
-            <w:bookmarkEnd w:id="6"/>
+            <w:bookmarkEnd w:id="7"/>
           </w:p>
         </w:tc>
       </w:tr>
@@ -2595,7 +2608,7 @@
                 <w:lang w:val="es-ES"/>
               </w:rPr>
             </w:pPr>
-            <w:bookmarkStart w:id="7" w:name="_Toc17576850"/>
+            <w:bookmarkStart w:id="8" w:name="_Toc17576850"/>
             <w:r>
               <w:rPr>
                 <w:sz w:val="24"/>
@@ -2637,7 +2650,7 @@
               </w:rPr>
               <w:t>condiciones</w:t>
             </w:r>
-            <w:bookmarkEnd w:id="7"/>
+            <w:bookmarkEnd w:id="8"/>
             <w:r>
               <w:rPr>
                 <w:lang w:val="es-ES"/>
@@ -2830,7 +2843,7 @@
                 <w:lang w:val="es-ES"/>
               </w:rPr>
             </w:pPr>
-            <w:bookmarkStart w:id="8" w:name="_Toc17576851"/>
+            <w:bookmarkStart w:id="9" w:name="_Toc17576851"/>
             <w:r>
               <w:rPr>
                 <w:sz w:val="24"/>
@@ -2847,7 +2860,7 @@
               </w:rPr>
               <w:t>primario</w:t>
             </w:r>
-            <w:bookmarkEnd w:id="8"/>
+            <w:bookmarkEnd w:id="9"/>
           </w:p>
         </w:tc>
       </w:tr>
@@ -7710,14 +7723,7 @@
                 <w:rFonts w:ascii="Arial" w:hAnsi="Arial" w:cs="Arial"/>
                 <w:color w:val="000000"/>
               </w:rPr>
-              <w:t>a) *</w:t>
-            </w:r>
-            <w:r>
-              <w:rPr>
-                <w:rFonts w:ascii="Arial" w:hAnsi="Arial" w:cs="Arial"/>
-                <w:color w:val="000000"/>
-              </w:rPr>
-              <w:t xml:space="preserve">Estados Financieros Internos último mes  </w:t>
+              <w:t xml:space="preserve">a) *Estados Financieros Internos último mes  </w:t>
             </w:r>
           </w:p>
           <w:p>
@@ -7964,8 +7970,6 @@
               </w:rPr>
               <w:t xml:space="preserve">   </w:t>
             </w:r>
-            <w:bookmarkStart w:id="9" w:name="_GoBack"/>
-            <w:bookmarkEnd w:id="9"/>
             <w:r>
               <w:rPr>
                 <w:rFonts w:ascii="Arial" w:hAnsi="Arial" w:cs="Arial"/>
@@ -21793,10 +21797,10 @@
             </w:pPr>
             <w:r>
               <w:object w:dxaOrig="14340" w:dyaOrig="23491" w14:anchorId="51BBE8F6">
-                <v:shape id="_x0000_i1026" type="#_x0000_t75" style="width:332.45pt;height:544.05pt" o:ole="">
+                <v:shape id="_x0000_i1026" type="#_x0000_t75" style="width:332.95pt;height:543.75pt" o:ole="">
                   <v:imagedata r:id="rId9" o:title=""/>
                 </v:shape>
-                <o:OLEObject Type="Embed" ProgID="Visio.Drawing.15" ShapeID="_x0000_i1026" DrawAspect="Content" ObjectID="_1630929258" r:id="rId10"/>
+                <o:OLEObject Type="Embed" ProgID="Visio.Drawing.15" ShapeID="_x0000_i1026" DrawAspect="Content" ObjectID="_1631964786" r:id="rId10"/>
               </w:object>
             </w:r>
           </w:p>
@@ -24930,7 +24934,7 @@
               <w:color w:val="999999"/>
               <w:sz w:val="18"/>
             </w:rPr>
-            <w:t>7</w:t>
+            <w:t>20</w:t>
           </w:r>
           <w:r>
             <w:rPr>
@@ -24950,33 +24954,17 @@
             </w:rPr>
             <w:t xml:space="preserve"> de </w:t>
           </w:r>
-          <w:r>
-            <w:fldChar w:fldCharType="begin"/>
-          </w:r>
-          <w:r>
-            <w:instrText xml:space="preserve"> NUMPAGES  \* MERGEFORMAT </w:instrText>
-          </w:r>
-          <w:r>
-            <w:fldChar w:fldCharType="separate"/>
-          </w:r>
-          <w:r>
-            <w:rPr>
-              <w:rStyle w:val="Nmerodepgina"/>
-              <w:noProof/>
-              <w:color w:val="999999"/>
-              <w:sz w:val="24"/>
-            </w:rPr>
-            <w:t>21</w:t>
-          </w:r>
-          <w:r>
-            <w:rPr>
-              <w:rStyle w:val="Nmerodepgina"/>
-              <w:noProof/>
-              <w:color w:val="999999"/>
-              <w:sz w:val="24"/>
-            </w:rPr>
-            <w:fldChar w:fldCharType="end"/>
-          </w:r>
+          <w:fldSimple w:instr=" NUMPAGES  \* MERGEFORMAT ">
+            <w:r>
+              <w:rPr>
+                <w:rStyle w:val="Nmerodepgina"/>
+                <w:noProof/>
+                <w:color w:val="999999"/>
+                <w:sz w:val="24"/>
+              </w:rPr>
+              <w:t>21</w:t>
+            </w:r>
+          </w:fldSimple>
         </w:p>
       </w:tc>
     </w:tr>
@@ -25046,8 +25034,8 @@
     </w:tblPr>
     <w:tblGrid>
       <w:gridCol w:w="2526"/>
-      <w:gridCol w:w="4267"/>
-      <w:gridCol w:w="2430"/>
+      <w:gridCol w:w="4264"/>
+      <w:gridCol w:w="2433"/>
     </w:tblGrid>
     <w:tr>
       <w:trPr>
@@ -25224,10 +25212,10 @@
                 <v:path o:extrusionok="f" gradientshapeok="t" o:connecttype="rect"/>
                 <o:lock v:ext="edit" aspectratio="t"/>
               </v:shapetype>
-              <v:shape id="_x0000_i1027" type="#_x0000_t75" style="width:110.8pt;height:28.8pt" o:ole="">
+              <v:shape id="_x0000_i1027" type="#_x0000_t75" style="width:110.6pt;height:28.8pt" o:ole="">
                 <v:imagedata r:id="rId2" o:title=""/>
               </v:shape>
-              <o:OLEObject Type="Embed" ProgID="PBrush" ShapeID="_x0000_i1027" DrawAspect="Content" ObjectID="_1630929259" r:id="rId3"/>
+              <o:OLEObject Type="Embed" ProgID="PBrush" ShapeID="_x0000_i1027" DrawAspect="Content" ObjectID="_1631964787" r:id="rId3"/>
             </w:object>
           </w:r>
         </w:p>

</xml_diff>